<commit_message>
Reverted to an earlier version from 2014-Feb-21 02:03:03
</commit_message>
<xml_diff>
--- a/word docs/Example1.docx
+++ b/word docs/Example1.docx
@@ -6,30 +6,9 @@
       <w:r>
         <w:t>No cupcakes for bob after only allocating 1 GB</w:t>
       </w:r>
-    </w:p>
-    <w:p>
-      <w:proofErr w:type="spellStart"/>
-      <w:proofErr w:type="gramStart"/>
-      <w:r>
-        <w:t>Replicateion</w:t>
-      </w:r>
-      <w:proofErr w:type="spellEnd"/>
-      <w:r>
-        <w:t xml:space="preserve"> from repo explorer to in-app panel not quite ready for prime time.</w:t>
-      </w:r>
-      <w:proofErr w:type="gramEnd"/>
-      <w:r>
-        <w:t xml:space="preserve"> </w:t>
-      </w:r>
-    </w:p>
-    <w:p>
-      <w:r>
-        <w:t xml:space="preserve">Some interesting workflow issues may arise. </w:t>
-      </w:r>
       <w:bookmarkStart w:id="0" w:name="_GoBack"/>
       <w:bookmarkEnd w:id="0"/>
     </w:p>
-    <w:p/>
     <w:sectPr>
       <w:pgSz w:w="12240" w:h="15840"/>
       <w:pgMar w:top="1440" w:right="1440" w:bottom="1440" w:left="1440" w:header="720" w:footer="720" w:gutter="0"/>

</xml_diff>